<commit_message>
Add BAB IV DFD and ERD
</commit_message>
<xml_diff>
--- a/BAB IV.docx
+++ b/BAB IV.docx
@@ -1445,13 +1445,20 @@
           <w:color w:val="000000" w:themeColor="text1"/>
         </w:rPr>
         <w:tab/>
-        <w:t>Gambar 4.1 ini menjelaskan mengenai proses – proses yang dapat dilakukan pengguna dalam mengakses sistem.</w:t>
-      </w:r>
+      </w:r>
+      <w:bookmarkStart w:id="0" w:name="_Hlk70616553"/>
       <w:r>
         <w:rPr>
           <w:rFonts w:ascii="Arial" w:hAnsi="Arial" w:cs="Arial"/>
           <w:color w:val="000000" w:themeColor="text1"/>
         </w:rPr>
+        <w:t>Gambar 4.1 menjelaskan mengenai proses – proses yang dapat dilakukan pengguna dalam mengakses sistem.</w:t>
+      </w:r>
+      <w:r>
+        <w:rPr>
+          <w:rFonts w:ascii="Arial" w:hAnsi="Arial" w:cs="Arial"/>
+          <w:color w:val="000000" w:themeColor="text1"/>
+        </w:rPr>
         <w:t xml:space="preserve"> Dalam gambar tersebut menjelaskan bahwa sebelum mengakses sistem, pengguna harus melakukan login terlebih dahulu</w:t>
       </w:r>
       <w:r>
@@ -1475,6 +1482,7 @@
         </w:rPr>
         <w:t xml:space="preserve"> User harus login sebagai User untuk dapat melihat status service nya serta mengirim saran dan komplain kepada toko.</w:t>
       </w:r>
+      <w:bookmarkEnd w:id="0"/>
     </w:p>
     <w:p>
       <w:pPr>
@@ -1520,6 +1528,7 @@
           <w:rFonts w:ascii="Arial" w:hAnsi="Arial" w:cs="Arial"/>
         </w:rPr>
       </w:pPr>
+      <w:bookmarkStart w:id="1" w:name="_Hlk70616695"/>
       <w:r>
         <w:rPr>
           <w:rFonts w:ascii="Arial" w:hAnsi="Arial" w:cs="Arial"/>
@@ -1533,6 +1542,7 @@
         <w:t>. Selanjutnya akan dilakukan proses pembuatan Diagram Konteks, Data Flow Diagram (DFD) Level 0 dan Data Flow Diagram (DFD) Level 1.</w:t>
       </w:r>
     </w:p>
+    <w:bookmarkEnd w:id="1"/>
     <w:p>
       <w:pPr>
         <w:ind w:left="426"/>
@@ -1576,6 +1586,7 @@
           <w:rFonts w:ascii="Arial" w:hAnsi="Arial" w:cs="Arial"/>
         </w:rPr>
       </w:pPr>
+      <w:bookmarkStart w:id="2" w:name="_Hlk70616749"/>
       <w:r>
         <w:rPr>
           <w:rFonts w:ascii="Arial" w:hAnsi="Arial" w:cs="Arial"/>
@@ -1583,6 +1594,7 @@
         <w:t>Diagram Konteks adalah sebuah diagram yang menggambarkan ruang lingkup sebuah sistem yang secara umum menjelaskan bagaimana sebuah sistem melakukan proses – proses di dalamnya. Terdapat 3 (tiga) buah entitas yang dapat mengakses sistem ini yang terdiri dari Admin, Teknisi dan User. Berikut merupakan gambaran dari Diagram Konteks yang terdapat pada Gambar 4.2.</w:t>
       </w:r>
     </w:p>
+    <w:bookmarkEnd w:id="2"/>
     <w:p/>
     <w:p>
       <w:pPr>
@@ -1622,6 +1634,7 @@
           <w:rFonts w:ascii="Arial" w:hAnsi="Arial" w:cs="Arial"/>
         </w:rPr>
       </w:pPr>
+      <w:bookmarkStart w:id="3" w:name="_Hlk70617028"/>
       <w:r>
         <w:rPr>
           <w:rFonts w:ascii="Arial" w:hAnsi="Arial" w:cs="Arial"/>
@@ -1658,6 +1671,7 @@
         </w:rPr>
         <w:t xml:space="preserve"> Berikut adalah gambaran dari DFD (Data Flow Diagram) Level 0 yang terdapat pada Gambar 4.3.</w:t>
       </w:r>
+      <w:bookmarkEnd w:id="3"/>
     </w:p>
     <w:p>
       <w:pPr>
@@ -1692,12 +1706,14 @@
           <w:rFonts w:ascii="Arial" w:hAnsi="Arial" w:cs="Arial"/>
         </w:rPr>
       </w:pPr>
+      <w:bookmarkStart w:id="4" w:name="_Hlk70617254"/>
       <w:r>
         <w:rPr>
           <w:rFonts w:ascii="Arial" w:hAnsi="Arial" w:cs="Arial"/>
         </w:rPr>
         <w:t>DFD (Data Flow Diagram) Level 1 menjelaskan Proses Login yang terdiri dari 3 buah proses yaitu login pengguna, cek pengguna, tampil dashboard serta terdapat 1 (satu) buah data store yaitu data store users. Agar dapat mengakses sistem, pengguna diharuskan login terlebih dahulu untuk mendapatkan hak akses  pengguna. Berikut adalah gambaran dari DFD (Data Flow Diagram) Level 1 Proses Login yang terdapat pada Gambar 4.4.</w:t>
       </w:r>
+      <w:bookmarkEnd w:id="4"/>
     </w:p>
     <w:p>
       <w:pPr>
@@ -1742,7 +1758,133 @@
         <w:rPr>
           <w:rFonts w:ascii="Arial" w:hAnsi="Arial" w:cs="Arial"/>
         </w:rPr>
-        <w:t xml:space="preserve">terdiri dari …. proses </w:t>
+        <w:t xml:space="preserve">terdiri dari </w:t>
+      </w:r>
+      <w:r>
+        <w:rPr>
+          <w:rFonts w:ascii="Arial" w:hAnsi="Arial" w:cs="Arial"/>
+        </w:rPr>
+        <w:t>1</w:t>
+      </w:r>
+      <w:r>
+        <w:rPr>
+          <w:rFonts w:ascii="Arial" w:hAnsi="Arial" w:cs="Arial"/>
+        </w:rPr>
+        <w:t>3 (tiga belas)</w:t>
+      </w:r>
+      <w:r>
+        <w:rPr>
+          <w:rFonts w:ascii="Arial" w:hAnsi="Arial" w:cs="Arial"/>
+        </w:rPr>
+        <w:t xml:space="preserve"> </w:t>
+      </w:r>
+      <w:r>
+        <w:rPr>
+          <w:rFonts w:ascii="Arial" w:hAnsi="Arial" w:cs="Arial"/>
+        </w:rPr>
+        <w:t>dimana kelola data hanya dapat dilakukan oleh pengguna yang memiliki hak akses admin dan teknisi, sedangkan pengguna yang memiliki hak akses user hanya dapat menampilkan info proses</w:t>
+      </w:r>
+      <w:r>
+        <w:rPr>
+          <w:rFonts w:ascii="Arial" w:hAnsi="Arial" w:cs="Arial"/>
+        </w:rPr>
+        <w:t>, kelola data biodata serta kelola data pengaduan</w:t>
+      </w:r>
+      <w:r>
+        <w:rPr>
+          <w:rFonts w:ascii="Arial" w:hAnsi="Arial" w:cs="Arial"/>
+        </w:rPr>
+        <w:t xml:space="preserve">, adapun </w:t>
+      </w:r>
+      <w:r>
+        <w:rPr>
+          <w:rFonts w:ascii="Arial" w:hAnsi="Arial" w:cs="Arial"/>
+        </w:rPr>
+        <w:t>proses</w:t>
+      </w:r>
+      <w:r>
+        <w:rPr>
+          <w:rFonts w:ascii="Arial" w:hAnsi="Arial" w:cs="Arial"/>
+        </w:rPr>
+        <w:t xml:space="preserve"> – proses tersebut terdiri dari kelola </w:t>
+      </w:r>
+      <w:r>
+        <w:rPr>
+          <w:rFonts w:ascii="Arial" w:hAnsi="Arial" w:cs="Arial"/>
+        </w:rPr>
+        <w:t xml:space="preserve">kelola data users, tampil info users, kelola data spare part, tampil info spare part, kelola data biodata, tampil info biodata, kelola data orders, tampil </w:t>
+      </w:r>
+      <w:r>
+        <w:rPr>
+          <w:rFonts w:ascii="Arial" w:hAnsi="Arial" w:cs="Arial"/>
+        </w:rPr>
+        <w:t>info</w:t>
+      </w:r>
+      <w:r>
+        <w:rPr>
+          <w:rFonts w:ascii="Arial" w:hAnsi="Arial" w:cs="Arial"/>
+        </w:rPr>
+        <w:t xml:space="preserve"> orders, kelola data jasa, tampil info jasa, kelola data pengaduan,</w:t>
+      </w:r>
+      <w:r>
+        <w:rPr>
+          <w:rFonts w:ascii="Arial" w:hAnsi="Arial" w:cs="Arial"/>
+        </w:rPr>
+        <w:t xml:space="preserve"> tampil</w:t>
+      </w:r>
+      <w:r>
+        <w:rPr>
+          <w:rFonts w:ascii="Arial" w:hAnsi="Arial" w:cs="Arial"/>
+        </w:rPr>
+        <w:t xml:space="preserve"> info pengaduan</w:t>
+      </w:r>
+      <w:r>
+        <w:rPr>
+          <w:rFonts w:ascii="Arial" w:hAnsi="Arial" w:cs="Arial"/>
+        </w:rPr>
+        <w:t xml:space="preserve"> serta tampil info grafik.</w:t>
+      </w:r>
+      <w:r>
+        <w:rPr>
+          <w:rFonts w:ascii="Arial" w:hAnsi="Arial" w:cs="Arial"/>
+        </w:rPr>
+        <w:t xml:space="preserve"> Admin hanya dapat melakukan semua proses namun teknisi hanya dapat melakukan proses kelola data spare part, tampil info spare part, kelola data biodata, tampil info biodata, kelola data orders, tampill info orders, kelola data pengaduan, tampil info pengaduan serta tampil info grafik. </w:t>
+      </w:r>
+      <w:r>
+        <w:rPr>
+          <w:rFonts w:ascii="Arial" w:hAnsi="Arial" w:cs="Arial"/>
+        </w:rPr>
+        <w:t xml:space="preserve">User hanya dapat melakukan proses info </w:t>
+      </w:r>
+      <w:r>
+        <w:rPr>
+          <w:rFonts w:ascii="Arial" w:hAnsi="Arial" w:cs="Arial"/>
+        </w:rPr>
+        <w:t xml:space="preserve">proses, kelola data biodata </w:t>
+      </w:r>
+      <w:r>
+        <w:rPr>
+          <w:rFonts w:ascii="Arial" w:hAnsi="Arial" w:cs="Arial"/>
+        </w:rPr>
+        <w:t>serta</w:t>
+      </w:r>
+      <w:r>
+        <w:rPr>
+          <w:rFonts w:ascii="Arial" w:hAnsi="Arial" w:cs="Arial"/>
+        </w:rPr>
+        <w:t xml:space="preserve"> kelola data pengaduan</w:t>
+      </w:r>
+      <w:r>
+        <w:rPr>
+          <w:rFonts w:ascii="Arial" w:hAnsi="Arial" w:cs="Arial"/>
+        </w:rPr>
+        <w:t>.</w:t>
+      </w:r>
+      <w:r>
+        <w:rPr>
+          <w:rFonts w:ascii="Arial" w:hAnsi="Arial" w:cs="Arial"/>
+        </w:rPr>
+        <w:t xml:space="preserve"> Gambaran dari DFD (Data Flow Diagram) Level 1 Proses Kelola Data dapat dilihat pada Gambar 4.5.</w:t>
       </w:r>
     </w:p>
     <w:p>
@@ -1782,6 +1924,7 @@
         <w:rPr>
           <w:rFonts w:ascii="Arial" w:hAnsi="Arial" w:cs="Arial"/>
         </w:rPr>
+        <w:lastRenderedPageBreak/>
         <w:t>Dalam Proses Cetak Laporan terdiri dari 1 buah proses yaitu cetak laporan keuangan bulanan serta terdapat 1 (satu) buah data store yaitu order spare part. Berikut adalah gambaran dari DFD (Data Flow Diagram) Level 1 Proses Cetak Laporan</w:t>
       </w:r>
       <w:r>
@@ -1822,7 +1965,6 @@
           <w:sz w:val="22"/>
           <w:szCs w:val="22"/>
         </w:rPr>
-        <w:lastRenderedPageBreak/>
         <w:t>Perancangan Basis Data</w:t>
       </w:r>
     </w:p>
@@ -2306,6 +2448,7 @@
               <w:rPr>
                 <w:rFonts w:ascii="Arial" w:hAnsi="Arial" w:cs="Arial"/>
               </w:rPr>
+              <w:lastRenderedPageBreak/>
               <w:t>6</w:t>
             </w:r>
           </w:p>
@@ -2497,7 +2640,6 @@
         <w:rPr>
           <w:rFonts w:ascii="Arial" w:hAnsi="Arial" w:cs="Arial"/>
         </w:rPr>
-        <w:lastRenderedPageBreak/>
         <w:t xml:space="preserve">Adapun atribut dari masing – masing entitas pada ERD (Entity Relationship Diagram) diatas yaitu sebagai berikut: </w:t>
       </w:r>
     </w:p>
@@ -5500,6 +5642,7 @@
         <w:rPr>
           <w:rFonts w:ascii="Arial" w:hAnsi="Arial" w:cs="Arial"/>
         </w:rPr>
+        <w:lastRenderedPageBreak/>
         <w:t>Tabel Foto Spare Part</w:t>
       </w:r>
     </w:p>
@@ -6107,7 +6250,6 @@
         <w:rPr>
           <w:rFonts w:ascii="Arial" w:hAnsi="Arial" w:cs="Arial"/>
         </w:rPr>
-        <w:lastRenderedPageBreak/>
         <w:t>Tabel Orders</w:t>
       </w:r>
     </w:p>
@@ -7525,6 +7667,7 @@
         <w:rPr>
           <w:rFonts w:ascii="Arial" w:hAnsi="Arial" w:cs="Arial"/>
         </w:rPr>
+        <w:lastRenderedPageBreak/>
         <w:t>Tabel 4.10 Struktur Tabel Orders Spare Part</w:t>
       </w:r>
     </w:p>
@@ -8431,7 +8574,6 @@
         <w:rPr>
           <w:rFonts w:ascii="Arial" w:hAnsi="Arial" w:cs="Arial"/>
         </w:rPr>
-        <w:lastRenderedPageBreak/>
         <w:t>Tabel Jasa</w:t>
       </w:r>
     </w:p>
@@ -9886,6 +10028,7 @@
               <w:rPr>
                 <w:rFonts w:ascii="Arial" w:hAnsi="Arial" w:cs="Arial"/>
               </w:rPr>
+              <w:lastRenderedPageBreak/>
               <w:t>7</w:t>
             </w:r>
           </w:p>
@@ -10457,7 +10600,6 @@
           <w:sz w:val="22"/>
           <w:szCs w:val="22"/>
         </w:rPr>
-        <w:lastRenderedPageBreak/>
         <w:t>Desain Antar Muka Halaman Admin</w:t>
       </w:r>
     </w:p>

</xml_diff>